<commit_message>
Minor edit of descrition and conclusions
</commit_message>
<xml_diff>
--- a/project_description.docx
+++ b/project_description.docx
@@ -38,8 +38,152 @@
         <w:rPr>
           <w:lang w:val="en-US"/>
         </w:rPr>
-        <w:t xml:space="preserve">This is a continuation of another project that compared religiousness of population to other factors. </w:t>
-      </w:r>
+        <w:t>This is a continuation of another project that compared religiousness of population to other factors</w:t>
+      </w:r>
+      <w:r>
+        <w:rPr>
+          <w:lang w:val="en-US"/>
+        </w:rPr>
+        <w:t xml:space="preserve">: </w:t>
+      </w:r>
+      <w:r>
+        <w:rPr>
+          <w:lang w:val="en-US"/>
+        </w:rPr>
+        <w:t>life</w:t>
+      </w:r>
+      <w:r>
+        <w:rPr>
+          <w:lang w:val="en-US"/>
+        </w:rPr>
+        <w:t xml:space="preserve"> </w:t>
+      </w:r>
+      <w:r>
+        <w:rPr>
+          <w:lang w:val="en-US"/>
+        </w:rPr>
+        <w:t>expectancy</w:t>
+      </w:r>
+      <w:r>
+        <w:rPr>
+          <w:lang w:val="en-US"/>
+        </w:rPr>
+        <w:t>,</w:t>
+      </w:r>
+      <w:r>
+        <w:rPr>
+          <w:lang w:val="en-US"/>
+        </w:rPr>
+        <w:t xml:space="preserve"> corruption</w:t>
+      </w:r>
+      <w:r>
+        <w:rPr>
+          <w:lang w:val="en-US"/>
+        </w:rPr>
+        <w:t xml:space="preserve">, </w:t>
+      </w:r>
+      <w:r>
+        <w:rPr>
+          <w:lang w:val="en-US"/>
+        </w:rPr>
+        <w:t>democracy</w:t>
+      </w:r>
+      <w:r>
+        <w:rPr>
+          <w:lang w:val="en-US"/>
+        </w:rPr>
+        <w:t xml:space="preserve"> index, F</w:t>
+      </w:r>
+      <w:r>
+        <w:rPr>
+          <w:lang w:val="en-US"/>
+        </w:rPr>
+        <w:t>reedom</w:t>
+      </w:r>
+      <w:r>
+        <w:rPr>
+          <w:lang w:val="en-US"/>
+        </w:rPr>
+        <w:t xml:space="preserve"> In the World index, </w:t>
+      </w:r>
+      <w:r>
+        <w:rPr>
+          <w:lang w:val="en-US"/>
+        </w:rPr>
+        <w:t>GDP</w:t>
+      </w:r>
+      <w:r>
+        <w:rPr>
+          <w:lang w:val="en-US"/>
+        </w:rPr>
+        <w:t xml:space="preserve"> per capita, </w:t>
+      </w:r>
+      <w:r>
+        <w:rPr>
+          <w:lang w:val="en-US"/>
+        </w:rPr>
+        <w:t>H</w:t>
+      </w:r>
+      <w:r>
+        <w:rPr>
+          <w:lang w:val="en-US"/>
+        </w:rPr>
+        <w:t xml:space="preserve">uman </w:t>
+      </w:r>
+      <w:r>
+        <w:rPr>
+          <w:lang w:val="en-US"/>
+        </w:rPr>
+        <w:t>D</w:t>
+      </w:r>
+      <w:r>
+        <w:rPr>
+          <w:lang w:val="en-US"/>
+        </w:rPr>
+        <w:t xml:space="preserve">evelopment Index, </w:t>
+      </w:r>
+      <w:r>
+        <w:rPr>
+          <w:lang w:val="en-US"/>
+        </w:rPr>
+        <w:t>homicide</w:t>
+      </w:r>
+      <w:r>
+        <w:rPr>
+          <w:lang w:val="en-US"/>
+        </w:rPr>
+        <w:t xml:space="preserve"> per capita, proportion of religious people and </w:t>
+      </w:r>
+      <w:r>
+        <w:rPr>
+          <w:lang w:val="en-US"/>
+        </w:rPr>
+        <w:t>population</w:t>
+      </w:r>
+      <w:r>
+        <w:rPr>
+          <w:lang w:val="en-US"/>
+        </w:rPr>
+        <w:t>.</w:t>
+      </w:r>
+    </w:p>
+    <w:p>
+      <w:pPr>
+        <w:spacing w:after="0"/>
+        <w:ind w:firstLine="0"/>
+        <w:rPr>
+          <w:lang w:val="en-US"/>
+        </w:rPr>
+      </w:pPr>
+    </w:p>
+    <w:p>
+      <w:pPr>
+        <w:spacing w:after="0"/>
+        <w:ind w:firstLine="0"/>
+        <w:rPr>
+          <w:lang w:val="en-US"/>
+        </w:rPr>
+      </w:pPr>
       <w:r>
         <w:rPr>
           <w:lang w:val="en-US"/>
@@ -108,268 +252,274 @@
         <w:rPr>
           <w:lang w:val="en-US"/>
         </w:rPr>
-        <w:t>).</w:t>
-      </w:r>
-    </w:p>
-    <w:p>
-      <w:pPr>
-        <w:spacing w:after="0"/>
-        <w:ind w:firstLine="0"/>
-        <w:rPr>
-          <w:lang w:val="en-US"/>
-        </w:rPr>
-      </w:pPr>
-    </w:p>
-    <w:p>
-      <w:pPr>
-        <w:spacing w:after="0"/>
-        <w:ind w:firstLine="0"/>
-        <w:rPr>
-          <w:lang w:val="en-US"/>
-        </w:rPr>
-      </w:pPr>
-      <w:r>
-        <w:rPr>
-          <w:lang w:val="en-US"/>
-        </w:rPr>
-        <w:t>Data were merged into a single data frame and</w:t>
-      </w:r>
-      <w:r>
-        <w:rPr>
-          <w:lang w:val="en-US"/>
-        </w:rPr>
-        <w:t xml:space="preserve"> prepared for further analysis: removed rows (countries) with missing data and </w:t>
-      </w:r>
-      <w:r>
-        <w:rPr>
-          <w:lang w:val="en-US"/>
-        </w:rPr>
-        <w:t>scal</w:t>
-      </w:r>
-      <w:r>
-        <w:rPr>
-          <w:lang w:val="en-US"/>
-        </w:rPr>
-        <w:t>ed all variables</w:t>
-      </w:r>
-      <w:r>
-        <w:rPr>
-          <w:lang w:val="en-US"/>
-        </w:rPr>
-        <w:t>.</w:t>
-      </w:r>
-    </w:p>
-    <w:p>
-      <w:pPr>
-        <w:spacing w:after="0"/>
-        <w:ind w:firstLine="0"/>
-        <w:rPr>
-          <w:lang w:val="en-US"/>
-        </w:rPr>
-      </w:pPr>
-    </w:p>
-    <w:p>
-      <w:pPr>
-        <w:spacing w:after="0"/>
-        <w:ind w:firstLine="0"/>
-        <w:rPr>
-          <w:lang w:val="en-US"/>
-        </w:rPr>
-      </w:pPr>
-      <w:r>
-        <w:rPr>
-          <w:lang w:val="en-US"/>
-        </w:rPr>
-        <w:t>I considered two options: with and without the size of population.</w:t>
-      </w:r>
-    </w:p>
-    <w:p>
-      <w:pPr>
-        <w:spacing w:after="0"/>
-        <w:ind w:firstLine="0"/>
-        <w:rPr>
-          <w:lang w:val="en-US"/>
-        </w:rPr>
-      </w:pPr>
-    </w:p>
-    <w:p>
-      <w:pPr>
-        <w:spacing w:after="0"/>
-        <w:ind w:firstLine="0"/>
-        <w:rPr>
-          <w:lang w:val="en-US"/>
-        </w:rPr>
-      </w:pPr>
-      <w:r>
-        <w:rPr>
-          <w:lang w:val="en-US"/>
-        </w:rPr>
-        <w:t>PCA was performed for both options, showing several variables with almost equal contribution to the first principal component.</w:t>
-      </w:r>
-    </w:p>
-    <w:p>
-      <w:pPr>
-        <w:spacing w:after="0"/>
-        <w:ind w:firstLine="0"/>
-        <w:rPr>
-          <w:lang w:val="en-US"/>
-        </w:rPr>
-      </w:pPr>
-    </w:p>
-    <w:p>
-      <w:pPr>
-        <w:spacing w:after="0"/>
-        <w:ind w:firstLine="0"/>
-        <w:rPr>
-          <w:lang w:val="en-US"/>
-        </w:rPr>
-      </w:pPr>
-      <w:r>
-        <w:rPr>
-          <w:lang w:val="en-US"/>
-        </w:rPr>
-        <w:t xml:space="preserve">This was followed by </w:t>
-      </w:r>
-      <w:proofErr w:type="spellStart"/>
-      <w:r>
-        <w:rPr>
-          <w:lang w:val="en-US"/>
-        </w:rPr>
-        <w:t>KMeans</w:t>
-      </w:r>
-      <w:proofErr w:type="spellEnd"/>
-      <w:r>
-        <w:rPr>
-          <w:lang w:val="en-US"/>
-        </w:rPr>
-        <w:t xml:space="preserve"> clustering with silhouette scores used to select the best clustering approach.</w:t>
-      </w:r>
-    </w:p>
-    <w:p>
-      <w:pPr>
-        <w:spacing w:after="0"/>
-        <w:ind w:firstLine="0"/>
-        <w:rPr>
-          <w:lang w:val="en-US"/>
-        </w:rPr>
-      </w:pPr>
-    </w:p>
-    <w:p>
-      <w:pPr>
-        <w:spacing w:after="0"/>
-        <w:ind w:firstLine="0"/>
-        <w:rPr>
-          <w:lang w:val="en-US"/>
-        </w:rPr>
-      </w:pPr>
-      <w:r>
-        <w:rPr>
-          <w:lang w:val="en-US"/>
-        </w:rPr>
-        <w:t>Notebooks:</w:t>
-      </w:r>
-    </w:p>
-    <w:p>
-      <w:pPr>
-        <w:spacing w:after="0"/>
-        <w:ind w:firstLine="0"/>
-        <w:rPr>
-          <w:lang w:val="en-US"/>
-        </w:rPr>
-      </w:pPr>
-    </w:p>
-    <w:p>
-      <w:pPr>
-        <w:spacing w:after="0"/>
-        <w:ind w:firstLine="0"/>
-        <w:rPr>
-          <w:lang w:val="en-US"/>
-        </w:rPr>
-      </w:pPr>
-      <w:r>
-        <w:rPr>
-          <w:lang w:val="en-US"/>
-        </w:rPr>
-        <w:t xml:space="preserve">- </w:t>
-      </w:r>
-      <w:proofErr w:type="spellStart"/>
-      <w:r>
-        <w:rPr>
-          <w:lang w:val="en-US"/>
-        </w:rPr>
-        <w:t>data_preparation_analysis.ipynb</w:t>
-      </w:r>
-      <w:proofErr w:type="spellEnd"/>
-      <w:r>
-        <w:rPr>
-          <w:lang w:val="en-US"/>
-        </w:rPr>
-        <w:t xml:space="preserve"> – data preparation and PCA</w:t>
-      </w:r>
-    </w:p>
-    <w:p>
-      <w:pPr>
-        <w:spacing w:after="0"/>
-        <w:ind w:firstLine="0"/>
-        <w:rPr>
-          <w:lang w:val="en-US"/>
-        </w:rPr>
-      </w:pPr>
-    </w:p>
-    <w:p>
-      <w:pPr>
-        <w:spacing w:after="0"/>
-        <w:ind w:firstLine="0"/>
-        <w:rPr>
-          <w:lang w:val="en-US"/>
-        </w:rPr>
-      </w:pPr>
-      <w:r>
-        <w:rPr>
-          <w:lang w:val="en-US"/>
-        </w:rPr>
-        <w:t xml:space="preserve">- </w:t>
-      </w:r>
-      <w:proofErr w:type="spellStart"/>
-      <w:r>
-        <w:rPr>
-          <w:lang w:val="en-US"/>
-        </w:rPr>
-        <w:t>country_clusters_with_population.ipynb</w:t>
-      </w:r>
-      <w:proofErr w:type="spellEnd"/>
-      <w:r>
-        <w:rPr>
-          <w:lang w:val="en-US"/>
-        </w:rPr>
-        <w:t xml:space="preserve"> – clustering with data on population</w:t>
-      </w:r>
-    </w:p>
-    <w:p>
-      <w:pPr>
-        <w:spacing w:after="0"/>
-        <w:ind w:firstLine="0"/>
-        <w:rPr>
-          <w:lang w:val="en-US"/>
-        </w:rPr>
-      </w:pPr>
-    </w:p>
-    <w:p>
-      <w:pPr>
-        <w:spacing w:after="0"/>
-        <w:ind w:firstLine="0"/>
-        <w:rPr>
-          <w:lang w:val="en-US"/>
-        </w:rPr>
-      </w:pPr>
-      <w:r>
-        <w:rPr>
-          <w:lang w:val="en-US"/>
-        </w:rPr>
-        <w:t xml:space="preserve">- </w:t>
+        <w:t>)</w:t>
       </w:r>
       <w:bookmarkStart w:id="0" w:name="_GoBack"/>
       <w:bookmarkEnd w:id="0"/>
+      <w:r>
+        <w:rPr>
+          <w:lang w:val="en-US"/>
+        </w:rPr>
+        <w:t>.</w:t>
+      </w:r>
+    </w:p>
+    <w:p>
+      <w:pPr>
+        <w:spacing w:after="0"/>
+        <w:ind w:firstLine="0"/>
+        <w:rPr>
+          <w:lang w:val="en-US"/>
+        </w:rPr>
+      </w:pPr>
+    </w:p>
+    <w:p>
+      <w:pPr>
+        <w:spacing w:after="0"/>
+        <w:ind w:firstLine="0"/>
+        <w:rPr>
+          <w:lang w:val="en-US"/>
+        </w:rPr>
+      </w:pPr>
+      <w:r>
+        <w:rPr>
+          <w:lang w:val="en-US"/>
+        </w:rPr>
+        <w:t>Data were merged into a single data frame and</w:t>
+      </w:r>
+      <w:r>
+        <w:rPr>
+          <w:lang w:val="en-US"/>
+        </w:rPr>
+        <w:t xml:space="preserve"> prepared for further analysis: removed rows (countries) with missing data and </w:t>
+      </w:r>
+      <w:r>
+        <w:rPr>
+          <w:lang w:val="en-US"/>
+        </w:rPr>
+        <w:t>scal</w:t>
+      </w:r>
+      <w:r>
+        <w:rPr>
+          <w:lang w:val="en-US"/>
+        </w:rPr>
+        <w:t>ed all variables</w:t>
+      </w:r>
+      <w:r>
+        <w:rPr>
+          <w:lang w:val="en-US"/>
+        </w:rPr>
+        <w:t>.</w:t>
+      </w:r>
+    </w:p>
+    <w:p>
+      <w:pPr>
+        <w:spacing w:after="0"/>
+        <w:ind w:firstLine="0"/>
+        <w:rPr>
+          <w:lang w:val="en-US"/>
+        </w:rPr>
+      </w:pPr>
+    </w:p>
+    <w:p>
+      <w:pPr>
+        <w:spacing w:after="0"/>
+        <w:ind w:firstLine="0"/>
+        <w:rPr>
+          <w:lang w:val="en-US"/>
+        </w:rPr>
+      </w:pPr>
+      <w:r>
+        <w:rPr>
+          <w:lang w:val="en-US"/>
+        </w:rPr>
+        <w:t>I considered two options: with and without the size of population.</w:t>
+      </w:r>
+    </w:p>
+    <w:p>
+      <w:pPr>
+        <w:spacing w:after="0"/>
+        <w:ind w:firstLine="0"/>
+        <w:rPr>
+          <w:lang w:val="en-US"/>
+        </w:rPr>
+      </w:pPr>
+    </w:p>
+    <w:p>
+      <w:pPr>
+        <w:spacing w:after="0"/>
+        <w:ind w:firstLine="0"/>
+        <w:rPr>
+          <w:lang w:val="en-US"/>
+        </w:rPr>
+      </w:pPr>
+      <w:r>
+        <w:rPr>
+          <w:lang w:val="en-US"/>
+        </w:rPr>
+        <w:t>PCA was performed for both options, showing several variables with almost equal contribution to the first principal component.</w:t>
+      </w:r>
+    </w:p>
+    <w:p>
+      <w:pPr>
+        <w:spacing w:after="0"/>
+        <w:ind w:firstLine="0"/>
+        <w:rPr>
+          <w:lang w:val="en-US"/>
+        </w:rPr>
+      </w:pPr>
+    </w:p>
+    <w:p>
+      <w:pPr>
+        <w:spacing w:after="0"/>
+        <w:ind w:firstLine="0"/>
+        <w:rPr>
+          <w:lang w:val="en-US"/>
+        </w:rPr>
+      </w:pPr>
+      <w:r>
+        <w:rPr>
+          <w:lang w:val="en-US"/>
+        </w:rPr>
+        <w:t xml:space="preserve">This was followed by </w:t>
+      </w:r>
+      <w:proofErr w:type="spellStart"/>
+      <w:r>
+        <w:rPr>
+          <w:lang w:val="en-US"/>
+        </w:rPr>
+        <w:t>KMeans</w:t>
+      </w:r>
+      <w:proofErr w:type="spellEnd"/>
+      <w:r>
+        <w:rPr>
+          <w:lang w:val="en-US"/>
+        </w:rPr>
+        <w:t xml:space="preserve"> clustering with silhouette scores used to select the best clustering approach.</w:t>
+      </w:r>
+    </w:p>
+    <w:p>
+      <w:pPr>
+        <w:spacing w:after="0"/>
+        <w:ind w:firstLine="0"/>
+        <w:rPr>
+          <w:lang w:val="en-US"/>
+        </w:rPr>
+      </w:pPr>
+    </w:p>
+    <w:p>
+      <w:pPr>
+        <w:spacing w:after="0"/>
+        <w:ind w:firstLine="0"/>
+        <w:rPr>
+          <w:lang w:val="en-US"/>
+        </w:rPr>
+      </w:pPr>
+      <w:r>
+        <w:rPr>
+          <w:lang w:val="en-US"/>
+        </w:rPr>
+        <w:t>Notebooks:</w:t>
+      </w:r>
+    </w:p>
+    <w:p>
+      <w:pPr>
+        <w:spacing w:after="0"/>
+        <w:ind w:firstLine="0"/>
+        <w:rPr>
+          <w:lang w:val="en-US"/>
+        </w:rPr>
+      </w:pPr>
+    </w:p>
+    <w:p>
+      <w:pPr>
+        <w:spacing w:after="0"/>
+        <w:ind w:firstLine="0"/>
+        <w:rPr>
+          <w:lang w:val="en-US"/>
+        </w:rPr>
+      </w:pPr>
+      <w:r>
+        <w:rPr>
+          <w:lang w:val="en-US"/>
+        </w:rPr>
+        <w:t xml:space="preserve">- </w:t>
+      </w:r>
+      <w:proofErr w:type="spellStart"/>
+      <w:r>
+        <w:rPr>
+          <w:lang w:val="en-US"/>
+        </w:rPr>
+        <w:t>data_preparation_analysis.ipynb</w:t>
+      </w:r>
+      <w:proofErr w:type="spellEnd"/>
+      <w:r>
+        <w:rPr>
+          <w:lang w:val="en-US"/>
+        </w:rPr>
+        <w:t xml:space="preserve"> – data preparation and PCA</w:t>
+      </w:r>
+    </w:p>
+    <w:p>
+      <w:pPr>
+        <w:spacing w:after="0"/>
+        <w:ind w:firstLine="0"/>
+        <w:rPr>
+          <w:lang w:val="en-US"/>
+        </w:rPr>
+      </w:pPr>
+    </w:p>
+    <w:p>
+      <w:pPr>
+        <w:spacing w:after="0"/>
+        <w:ind w:firstLine="0"/>
+        <w:rPr>
+          <w:lang w:val="en-US"/>
+        </w:rPr>
+      </w:pPr>
+      <w:r>
+        <w:rPr>
+          <w:lang w:val="en-US"/>
+        </w:rPr>
+        <w:t xml:space="preserve">- </w:t>
+      </w:r>
+      <w:proofErr w:type="spellStart"/>
+      <w:r>
+        <w:rPr>
+          <w:lang w:val="en-US"/>
+        </w:rPr>
+        <w:t>country_clusters_with_population.ipynb</w:t>
+      </w:r>
+      <w:proofErr w:type="spellEnd"/>
+      <w:r>
+        <w:rPr>
+          <w:lang w:val="en-US"/>
+        </w:rPr>
+        <w:t xml:space="preserve"> – clustering with data on population</w:t>
+      </w:r>
+    </w:p>
+    <w:p>
+      <w:pPr>
+        <w:spacing w:after="0"/>
+        <w:ind w:firstLine="0"/>
+        <w:rPr>
+          <w:lang w:val="en-US"/>
+        </w:rPr>
+      </w:pPr>
+    </w:p>
+    <w:p>
+      <w:pPr>
+        <w:spacing w:after="0"/>
+        <w:ind w:firstLine="0"/>
+        <w:rPr>
+          <w:lang w:val="en-US"/>
+        </w:rPr>
+      </w:pPr>
+      <w:r>
+        <w:rPr>
+          <w:lang w:val="en-US"/>
+        </w:rPr>
+        <w:t xml:space="preserve">- </w:t>
+      </w:r>
       <w:proofErr w:type="spellStart"/>
       <w:r>
         <w:rPr>

</xml_diff>